<commit_message>
Made changes to Word document
</commit_message>
<xml_diff>
--- a/excel_challenge.docx
+++ b/excel_challenge.docx
@@ -132,7 +132,15 @@
           <w:szCs w:val="28"/>
           <w:lang w:val="en-US"/>
         </w:rPr>
-        <w:t>so it is concluded that the campaign was above average.</w:t>
+        <w:t>so it is concluded that the campaign was above average</w:t>
+      </w:r>
+      <w:r>
+        <w:rPr>
+          <w:sz w:val="28"/>
+          <w:szCs w:val="28"/>
+          <w:lang w:val="en-US"/>
+        </w:rPr>
+        <w:t xml:space="preserve"> and the projects which were funded by more backers got better success rate comparatively.</w:t>
       </w:r>
     </w:p>
     <w:p>
@@ -186,18 +194,32 @@
           <w:szCs w:val="28"/>
           <w:lang w:val="en-US"/>
         </w:rPr>
-        <w:t xml:space="preserve">Campaign have been very successful in months of June and July with 55 and 58 successful </w:t>
-      </w:r>
-      <w:proofErr w:type="gramStart"/>
-      <w:r>
-        <w:rPr>
-          <w:sz w:val="28"/>
-          <w:szCs w:val="28"/>
-          <w:lang w:val="en-US"/>
-        </w:rPr>
-        <w:t>rate</w:t>
-      </w:r>
-      <w:proofErr w:type="gramEnd"/>
+        <w:t>Campaign</w:t>
+      </w:r>
+      <w:r>
+        <w:rPr>
+          <w:sz w:val="28"/>
+          <w:szCs w:val="28"/>
+          <w:lang w:val="en-US"/>
+        </w:rPr>
+        <w:t>s</w:t>
+      </w:r>
+      <w:r>
+        <w:rPr>
+          <w:sz w:val="28"/>
+          <w:szCs w:val="28"/>
+          <w:lang w:val="en-US"/>
+        </w:rPr>
+        <w:t xml:space="preserve"> have been very successful in months of June and July with 55 and 58 successful </w:t>
+      </w:r>
+      <w:r>
+        <w:rPr>
+          <w:sz w:val="28"/>
+          <w:szCs w:val="28"/>
+          <w:lang w:val="en-US"/>
+        </w:rPr>
+        <w:t>rates</w:t>
+      </w:r>
       <w:r>
         <w:rPr>
           <w:sz w:val="28"/>
@@ -282,6 +304,7 @@
           <w:ilvl w:val="0"/>
           <w:numId w:val="4"/>
         </w:numPr>
+        <w:jc w:val="both"/>
         <w:rPr>
           <w:sz w:val="28"/>
           <w:szCs w:val="28"/>
@@ -368,51 +391,60 @@
           <w:ilvl w:val="0"/>
           <w:numId w:val="4"/>
         </w:numPr>
-        <w:rPr>
-          <w:sz w:val="28"/>
-          <w:szCs w:val="28"/>
-          <w:lang w:val="en-US"/>
-        </w:rPr>
-      </w:pPr>
-      <w:r>
-        <w:rPr>
-          <w:sz w:val="28"/>
-          <w:szCs w:val="28"/>
-          <w:lang w:val="en-US"/>
-        </w:rPr>
-        <w:t>Success rate of different types</w:t>
-      </w:r>
-      <w:r>
-        <w:rPr>
-          <w:sz w:val="28"/>
-          <w:szCs w:val="28"/>
-          <w:lang w:val="en-US"/>
-        </w:rPr>
-        <w:t xml:space="preserve"> of </w:t>
-      </w:r>
-      <w:r>
-        <w:rPr>
-          <w:sz w:val="28"/>
-          <w:szCs w:val="28"/>
-          <w:lang w:val="en-US"/>
-        </w:rPr>
-        <w:t>projects</w:t>
-      </w:r>
-      <w:r>
-        <w:rPr>
-          <w:sz w:val="28"/>
-          <w:szCs w:val="28"/>
-          <w:lang w:val="en-US"/>
-        </w:rPr>
-        <w:t xml:space="preserve"> and their nature</w:t>
-      </w:r>
-      <w:r>
-        <w:rPr>
-          <w:sz w:val="28"/>
-          <w:szCs w:val="28"/>
-          <w:lang w:val="en-US"/>
-        </w:rPr>
-        <w:t xml:space="preserve"> is absent.</w:t>
+        <w:jc w:val="both"/>
+        <w:rPr>
+          <w:sz w:val="28"/>
+          <w:szCs w:val="28"/>
+          <w:lang w:val="en-US"/>
+        </w:rPr>
+      </w:pPr>
+      <w:r>
+        <w:rPr>
+          <w:sz w:val="28"/>
+          <w:szCs w:val="28"/>
+          <w:lang w:val="en-US"/>
+        </w:rPr>
+        <w:t>Success</w:t>
+      </w:r>
+      <w:r>
+        <w:rPr>
+          <w:sz w:val="28"/>
+          <w:szCs w:val="28"/>
+          <w:lang w:val="en-US"/>
+        </w:rPr>
+        <w:t xml:space="preserve"> or failed</w:t>
+      </w:r>
+      <w:r>
+        <w:rPr>
+          <w:sz w:val="28"/>
+          <w:szCs w:val="28"/>
+          <w:lang w:val="en-US"/>
+        </w:rPr>
+        <w:t xml:space="preserve"> rate </w:t>
+      </w:r>
+      <w:r>
+        <w:rPr>
+          <w:sz w:val="28"/>
+          <w:szCs w:val="28"/>
+          <w:lang w:val="en-US"/>
+        </w:rPr>
+        <w:t xml:space="preserve">due to </w:t>
+      </w:r>
+      <w:r>
+        <w:rPr>
+          <w:sz w:val="28"/>
+          <w:szCs w:val="28"/>
+          <w:lang w:val="en-US"/>
+        </w:rPr>
+        <w:t>companies’</w:t>
+      </w:r>
+      <w:r>
+        <w:rPr>
+          <w:sz w:val="28"/>
+          <w:szCs w:val="28"/>
+          <w:lang w:val="en-US"/>
+        </w:rPr>
+        <w:t xml:space="preserve"> biases, competition, preferences can’t be determined based on this dataset. </w:t>
       </w:r>
     </w:p>
     <w:p>
@@ -682,7 +714,6 @@
           <w:szCs w:val="28"/>
           <w:lang w:val="en-US"/>
         </w:rPr>
-        <w:lastRenderedPageBreak/>
         <w:t>Use your data to determine whether the mean or the median better summarizes the data</w:t>
       </w:r>
       <w:r>
@@ -711,7 +742,161 @@
           <w:szCs w:val="28"/>
           <w:lang w:val="en-US"/>
         </w:rPr>
-        <w:t xml:space="preserve">In my opinion </w:t>
+        <w:t xml:space="preserve">In my opinion The </w:t>
+      </w:r>
+      <w:r>
+        <w:rPr>
+          <w:sz w:val="28"/>
+          <w:szCs w:val="28"/>
+          <w:lang w:val="en-US"/>
+        </w:rPr>
+        <w:t>M</w:t>
+      </w:r>
+      <w:r>
+        <w:rPr>
+          <w:sz w:val="28"/>
+          <w:szCs w:val="28"/>
+          <w:lang w:val="en-US"/>
+        </w:rPr>
+        <w:t xml:space="preserve">ean is sensitive to outliers which means it may not accurately represent the “typical” value in the dataset as there are many outliers present. In fact, The </w:t>
+      </w:r>
+      <w:r>
+        <w:rPr>
+          <w:sz w:val="28"/>
+          <w:szCs w:val="28"/>
+          <w:lang w:val="en-US"/>
+        </w:rPr>
+        <w:t>M</w:t>
+      </w:r>
+      <w:r>
+        <w:rPr>
+          <w:sz w:val="28"/>
+          <w:szCs w:val="28"/>
+          <w:lang w:val="en-US"/>
+        </w:rPr>
+        <w:t xml:space="preserve">edian is less sensitive to extreme values than the </w:t>
+      </w:r>
+      <w:r>
+        <w:rPr>
+          <w:sz w:val="28"/>
+          <w:szCs w:val="28"/>
+          <w:lang w:val="en-US"/>
+        </w:rPr>
+        <w:t>M</w:t>
+      </w:r>
+      <w:r>
+        <w:rPr>
+          <w:sz w:val="28"/>
+          <w:szCs w:val="28"/>
+          <w:lang w:val="en-US"/>
+        </w:rPr>
+        <w:t xml:space="preserve">ean, which means </w:t>
+      </w:r>
+      <w:r>
+        <w:rPr>
+          <w:sz w:val="28"/>
+          <w:szCs w:val="28"/>
+          <w:lang w:val="en-US"/>
+        </w:rPr>
+        <w:t>that it may reflect more appropriate summary statistics to use when there are outliers present in the dataset</w:t>
+      </w:r>
+      <w:r>
+        <w:rPr>
+          <w:sz w:val="28"/>
+          <w:szCs w:val="28"/>
+          <w:lang w:val="en-US"/>
+        </w:rPr>
+        <w:t>.</w:t>
+      </w:r>
+    </w:p>
+    <w:p>
+      <w:pPr>
+        <w:jc w:val="both"/>
+        <w:rPr>
+          <w:sz w:val="28"/>
+          <w:szCs w:val="28"/>
+          <w:lang w:val="en-US"/>
+        </w:rPr>
+      </w:pPr>
+      <w:r>
+        <w:rPr>
+          <w:sz w:val="28"/>
+          <w:szCs w:val="28"/>
+          <w:lang w:val="en-US"/>
+        </w:rPr>
+        <w:t>So,</w:t>
+      </w:r>
+      <w:r>
+        <w:rPr>
+          <w:sz w:val="28"/>
+          <w:szCs w:val="28"/>
+          <w:lang w:val="en-US"/>
+        </w:rPr>
+        <w:t xml:space="preserve"> in my opinion it is Median which better summarizes th</w:t>
+      </w:r>
+      <w:r>
+        <w:rPr>
+          <w:sz w:val="28"/>
+          <w:szCs w:val="28"/>
+          <w:lang w:val="en-US"/>
+        </w:rPr>
+        <w:t>is</w:t>
+      </w:r>
+      <w:r>
+        <w:rPr>
+          <w:sz w:val="28"/>
+          <w:szCs w:val="28"/>
+          <w:lang w:val="en-US"/>
+        </w:rPr>
+        <w:t xml:space="preserve"> data.</w:t>
+      </w:r>
+      <w:r>
+        <w:rPr>
+          <w:sz w:val="28"/>
+          <w:szCs w:val="28"/>
+          <w:lang w:val="en-US"/>
+        </w:rPr>
+        <w:t xml:space="preserve"> In this Data</w:t>
+      </w:r>
+      <w:r>
+        <w:rPr>
+          <w:sz w:val="28"/>
+          <w:szCs w:val="28"/>
+          <w:lang w:val="en-US"/>
+        </w:rPr>
+        <w:t xml:space="preserve">set, </w:t>
+      </w:r>
+      <w:r>
+        <w:rPr>
+          <w:sz w:val="28"/>
+          <w:szCs w:val="28"/>
+          <w:lang w:val="en-US"/>
+        </w:rPr>
+        <w:t>Median for Successful projects is 201 and for Unsuccessful projects</w:t>
+      </w:r>
+      <w:r>
+        <w:rPr>
+          <w:sz w:val="28"/>
+          <w:szCs w:val="28"/>
+          <w:lang w:val="en-US"/>
+        </w:rPr>
+        <w:t xml:space="preserve"> it</w:t>
+      </w:r>
+      <w:r>
+        <w:rPr>
+          <w:sz w:val="28"/>
+          <w:szCs w:val="28"/>
+          <w:lang w:val="en-US"/>
+        </w:rPr>
+        <w:t xml:space="preserve"> is 114.5.</w:t>
+      </w:r>
+      <w:r>
+        <w:rPr>
+          <w:sz w:val="28"/>
+          <w:szCs w:val="28"/>
+          <w:lang w:val="en-US"/>
+        </w:rPr>
+        <w:t xml:space="preserve"> In Scatter or Bubble chart Graphical representation it becomes clump around some values if we take Mean value but for Median it still makes sense to show a better picture than </w:t>
       </w:r>
       <w:proofErr w:type="gramStart"/>
       <w:r>
@@ -720,7 +905,7 @@
           <w:szCs w:val="28"/>
           <w:lang w:val="en-US"/>
         </w:rPr>
-        <w:t>The</w:t>
+        <w:t>Mean</w:t>
       </w:r>
       <w:proofErr w:type="gramEnd"/>
       <w:r>
@@ -729,42 +914,18 @@
           <w:szCs w:val="28"/>
           <w:lang w:val="en-US"/>
         </w:rPr>
-        <w:t xml:space="preserve"> mean is sensitive to outliers which means it may not accurately represent the “typical” value in the dataset as there are many outliers present. In fact, </w:t>
-      </w:r>
-      <w:proofErr w:type="gramStart"/>
-      <w:r>
-        <w:rPr>
-          <w:sz w:val="28"/>
-          <w:szCs w:val="28"/>
-          <w:lang w:val="en-US"/>
-        </w:rPr>
-        <w:t>The</w:t>
-      </w:r>
-      <w:proofErr w:type="gramEnd"/>
-      <w:r>
-        <w:rPr>
-          <w:sz w:val="28"/>
-          <w:szCs w:val="28"/>
-          <w:lang w:val="en-US"/>
-        </w:rPr>
-        <w:t xml:space="preserve"> median is less sensitive to extreme values than the mean, which means </w:t>
-      </w:r>
-      <w:r>
-        <w:rPr>
-          <w:sz w:val="28"/>
-          <w:szCs w:val="28"/>
-          <w:lang w:val="en-US"/>
-        </w:rPr>
-        <w:t>that it may reflect more appropriate summary statistics to use when there are outliers present in the dataset</w:t>
-      </w:r>
-      <w:r>
-        <w:rPr>
-          <w:sz w:val="28"/>
-          <w:szCs w:val="28"/>
-          <w:lang w:val="en-US"/>
-        </w:rPr>
-        <w:t xml:space="preserve"> so in my opinion it is Median which better summarizes the data.</w:t>
-      </w:r>
+        <w:t>.</w:t>
+      </w:r>
+    </w:p>
+    <w:p>
+      <w:pPr>
+        <w:jc w:val="both"/>
+        <w:rPr>
+          <w:sz w:val="28"/>
+          <w:szCs w:val="28"/>
+          <w:lang w:val="en-US"/>
+        </w:rPr>
+      </w:pPr>
     </w:p>
     <w:p>
       <w:pPr>
@@ -802,15 +963,25 @@
           <w:szCs w:val="28"/>
           <w:lang w:val="en-US"/>
         </w:rPr>
-        <w:t>On the basis of successful and unsuccessful campaigns and by calculating the variance and standard deviation for each group separately and by comparing the results of 2 groups it is concluded that the variance or standard deviation for successful campaigns is higher than unsuccessful campaigns</w:t>
-      </w:r>
-      <w:r>
-        <w:rPr>
-          <w:sz w:val="28"/>
-          <w:szCs w:val="28"/>
-          <w:lang w:val="en-US"/>
-        </w:rPr>
-        <w:t>. High level of variability for successful campaigns also depicts</w:t>
+        <w:t xml:space="preserve">On the basis of successful and unsuccessful campaigns and by calculating the variance and standard deviation for each group separately and by comparing the results of 2 groups it is concluded that the variance or standard deviation for successful campaigns is higher than unsuccessful campaigns. </w:t>
+      </w:r>
+    </w:p>
+    <w:p>
+      <w:pPr>
+        <w:jc w:val="both"/>
+        <w:rPr>
+          <w:sz w:val="28"/>
+          <w:szCs w:val="28"/>
+          <w:lang w:val="en-US"/>
+        </w:rPr>
+      </w:pPr>
+      <w:r>
+        <w:rPr>
+          <w:sz w:val="28"/>
+          <w:szCs w:val="28"/>
+          <w:lang w:val="en-US"/>
+        </w:rPr>
+        <w:t>High level of variability for successful campaigns also depicts</w:t>
       </w:r>
       <w:r>
         <w:rPr>
@@ -858,7 +1029,23 @@
           <w:szCs w:val="28"/>
           <w:lang w:val="en-US"/>
         </w:rPr>
-        <w:t xml:space="preserve"> and it clearly shows </w:t>
+        <w:t xml:space="preserve"> and it</w:t>
+      </w:r>
+      <w:r>
+        <w:rPr>
+          <w:sz w:val="28"/>
+          <w:szCs w:val="28"/>
+          <w:lang w:val="en-US"/>
+        </w:rPr>
+        <w:t xml:space="preserve"> also</w:t>
+      </w:r>
+      <w:r>
+        <w:rPr>
+          <w:sz w:val="28"/>
+          <w:szCs w:val="28"/>
+          <w:lang w:val="en-US"/>
+        </w:rPr>
+        <w:t xml:space="preserve"> clearly shows </w:t>
       </w:r>
       <w:r>
         <w:rPr>

</xml_diff>